<commit_message>
Especificação de caso de uso Listar Usuário
Especificação de caso de uso Listar Usuário
</commit_message>
<xml_diff>
--- a/Especificação caso de uso listar usuário.docx
+++ b/Especificação caso de uso listar usuário.docx
@@ -2195,6 +2195,23 @@
     <w:p>
       <w:pPr>
         <w:pStyle w:val="Corpodetexto"/>
+        <w:numPr>
+          <w:ilvl w:val="0"/>
+          <w:numId w:val="2"/>
+        </w:numPr>
+        <w:tabs>
+          <w:tab w:val="clear" w:pos="1134"/>
+          <w:tab w:val="num" w:pos="960"/>
+        </w:tabs>
+        <w:ind w:left="960" w:hanging="251"/>
+      </w:pPr>
+      <w:r>
+        <w:t>Visualizar usuários</w:t>
+      </w:r>
+    </w:p>
+    <w:p>
+      <w:pPr>
+        <w:pStyle w:val="Corpodetexto"/>
         <w:ind w:left="0"/>
       </w:pPr>
     </w:p>
@@ -2501,43 +2518,7 @@
                 <w:color w:val="0000FF"/>
                 <w:sz w:val="20"/>
               </w:rPr>
-              <w:t>&lt;</w:t>
-            </w:r>
-            <w:proofErr w:type="spellStart"/>
-            <w:r>
-              <w:rPr>
-                <w:rFonts w:ascii="Arial" w:hAnsi="Arial" w:cs="Arial"/>
-                <w:color w:val="0000FF"/>
-                <w:sz w:val="20"/>
-              </w:rPr>
-              <w:t>dd</w:t>
-            </w:r>
-            <w:proofErr w:type="spellEnd"/>
-            <w:r>
-              <w:rPr>
-                <w:rFonts w:ascii="Arial" w:hAnsi="Arial" w:cs="Arial"/>
-                <w:color w:val="0000FF"/>
-                <w:sz w:val="20"/>
-              </w:rPr>
-              <w:t>/mm/</w:t>
-            </w:r>
-            <w:proofErr w:type="spellStart"/>
-            <w:r>
-              <w:rPr>
-                <w:rFonts w:ascii="Arial" w:hAnsi="Arial" w:cs="Arial"/>
-                <w:color w:val="0000FF"/>
-                <w:sz w:val="20"/>
-              </w:rPr>
-              <w:t>aaaa</w:t>
-            </w:r>
-            <w:proofErr w:type="spellEnd"/>
-            <w:r>
-              <w:rPr>
-                <w:rFonts w:ascii="Arial" w:hAnsi="Arial" w:cs="Arial"/>
-                <w:color w:val="0000FF"/>
-                <w:sz w:val="20"/>
-              </w:rPr>
-              <w:t>&gt;</w:t>
+              <w:t>&lt;dd/mm/aaaa&gt;</w:t>
             </w:r>
           </w:p>
         </w:tc>
@@ -2605,43 +2586,7 @@
                 <w:color w:val="0000FF"/>
                 <w:sz w:val="20"/>
               </w:rPr>
-              <w:t>&lt;</w:t>
-            </w:r>
-            <w:proofErr w:type="spellStart"/>
-            <w:r>
-              <w:rPr>
-                <w:rFonts w:ascii="Arial" w:hAnsi="Arial" w:cs="Arial"/>
-                <w:color w:val="0000FF"/>
-                <w:sz w:val="20"/>
-              </w:rPr>
-              <w:t>dd</w:t>
-            </w:r>
-            <w:proofErr w:type="spellEnd"/>
-            <w:r>
-              <w:rPr>
-                <w:rFonts w:ascii="Arial" w:hAnsi="Arial" w:cs="Arial"/>
-                <w:color w:val="0000FF"/>
-                <w:sz w:val="20"/>
-              </w:rPr>
-              <w:t>/mm/</w:t>
-            </w:r>
-            <w:proofErr w:type="spellStart"/>
-            <w:r>
-              <w:rPr>
-                <w:rFonts w:ascii="Arial" w:hAnsi="Arial" w:cs="Arial"/>
-                <w:color w:val="0000FF"/>
-                <w:sz w:val="20"/>
-              </w:rPr>
-              <w:t>aaaa</w:t>
-            </w:r>
-            <w:proofErr w:type="spellEnd"/>
-            <w:r>
-              <w:rPr>
-                <w:rFonts w:ascii="Arial" w:hAnsi="Arial" w:cs="Arial"/>
-                <w:color w:val="0000FF"/>
-                <w:sz w:val="20"/>
-              </w:rPr>
-              <w:t>&gt;</w:t>
+              <w:t>&lt;dd/mm/aaaa&gt;</w:t>
             </w:r>
           </w:p>
         </w:tc>
@@ -2780,15 +2725,7 @@
             <w:jc w:val="right"/>
           </w:pPr>
           <w:r>
-            <w:t xml:space="preserve">Versão do </w:t>
-          </w:r>
-          <w:proofErr w:type="spellStart"/>
-          <w:r>
-            <w:t>template</w:t>
-          </w:r>
-          <w:proofErr w:type="spellEnd"/>
-          <w:r>
-            <w:t xml:space="preserve">: 1.1 </w:t>
+            <w:t xml:space="preserve">Versão do template: 1.1 </w:t>
           </w:r>
         </w:p>
       </w:tc>

</xml_diff>